<commit_message>
edited attrs of Books model
</commit_message>
<xml_diff>
--- a/misc/docx_files/test.docx
+++ b/misc/docx_files/test.docx
@@ -1,51 +1,82 @@
 
 <file path=word/document.xml><?xml version="1.0" encoding="utf-8"?>
-<w:document xmlns:wpc="http://schemas.microsoft.com/office/word/2010/wordprocessingCanvas" xmlns:cx="http://schemas.microsoft.com/office/drawing/2014/chartex" xmlns:cx1="http://schemas.microsoft.com/office/drawing/2015/9/8/chartex" xmlns:cx2="http://schemas.microsoft.com/office/drawing/2015/10/21/chartex" xmlns:cx3="http://schemas.microsoft.com/office/drawing/2016/5/9/chartex" xmlns:cx4="http://schemas.microsoft.com/office/drawing/2016/5/10/chartex" xmlns:cx5="http://schemas.microsoft.com/office/drawing/2016/5/11/chartex" xmlns:cx6="http://schemas.microsoft.com/office/drawing/2016/5/12/chartex" xmlns:cx7="http://schemas.microsoft.com/office/drawing/2016/5/13/chartex" xmlns:cx8="http://schemas.microsoft.com/office/drawing/2016/5/14/chartex" xmlns:mc="http://schemas.openxmlformats.org/markup-compatibility/2006" xmlns:aink="http://schemas.microsoft.com/office/drawing/2016/ink" xmlns:am3d="http://schemas.microsoft.com/office/drawing/2017/model3d" xmlns:o="urn:schemas-microsoft-com:office:office" xmlns:r="http://schemas.openxmlformats.org/officeDocument/2006/relationships" xmlns:m="http://schemas.openxmlformats.org/officeDocument/2006/math" xmlns:v="urn:schemas-microsoft-com:vml" xmlns:wp14="http://schemas.microsoft.com/office/word/2010/wordprocessingDrawing" xmlns:wp="http://schemas.openxmlformats.org/drawingml/2006/wordprocessingDrawing" xmlns:w10="urn:schemas-microsoft-com:office:word" xmlns:w="http://schemas.openxmlformats.org/wordprocessingml/2006/main" xmlns:w14="http://schemas.microsoft.com/office/word/2010/wordml" xmlns:w15="http://schemas.microsoft.com/office/word/2012/wordml" xmlns:w16cex="http://schemas.microsoft.com/office/word/2018/wordml/cex" xmlns:w16cid="http://schemas.microsoft.com/office/word/2016/wordml/cid" xmlns:w16="http://schemas.microsoft.com/office/word/2018/wordml" xmlns:w16sdtdh="http://schemas.microsoft.com/office/word/2020/wordml/sdtdatahash" xmlns:w16se="http://schemas.microsoft.com/office/word/2015/wordml/symex" xmlns:wpg="http://schemas.microsoft.com/office/word/2010/wordprocessingGroup" xmlns:wpi="http://schemas.microsoft.com/office/word/2010/wordprocessingInk" xmlns:wne="http://schemas.microsoft.com/office/word/2006/wordml" xmlns:wps="http://schemas.microsoft.com/office/word/2010/wordprocessingShape" mc:Ignorable="w14 w15 w16se w16cid w16 w16cex w16sdtdh wp14">
+<w:document xmlns:o="urn:schemas-microsoft-com:office:office" xmlns:r="http://schemas.openxmlformats.org/officeDocument/2006/relationships" xmlns:v="urn:schemas-microsoft-com:vml" xmlns:w="http://schemas.openxmlformats.org/wordprocessingml/2006/main" xmlns:w10="urn:schemas-microsoft-com:office:word" xmlns:wp="http://schemas.openxmlformats.org/drawingml/2006/wordprocessingDrawing" xmlns:wps="http://schemas.microsoft.com/office/word/2010/wordprocessingShape" xmlns:wpg="http://schemas.microsoft.com/office/word/2010/wordprocessingGroup" xmlns:mc="http://schemas.openxmlformats.org/markup-compatibility/2006" xmlns:wp14="http://schemas.microsoft.com/office/word/2010/wordprocessingDrawing" xmlns:w14="http://schemas.microsoft.com/office/word/2010/wordml" xmlns:w15="http://schemas.microsoft.com/office/word/2012/wordml" mc:Ignorable="w14 wp14 w15">
   <w:body>
     <w:p>
       <w:pPr>
-        <w:pStyle w:val="1"/>
-      </w:pPr>
-      <w:r>
+        <w:pStyle w:val="BodyText"/>
+        <w:rPr/>
+      </w:pPr>
+      <w:r>
+        <w:rPr/>
+        <w:t>read_time: 5, date: 21.12.2024</w:t>
+      </w:r>
+    </w:p>
+    <w:p>
+      <w:pPr>
+        <w:pStyle w:val="BodyText"/>
+        <w:rPr/>
+      </w:pPr>
+      <w:r>
+        <w:rPr/>
+        <w:t>Summary of the book</w:t>
+      </w:r>
+    </w:p>
+    <w:p>
+      <w:pPr>
+        <w:pStyle w:val="Heading1"/>
+        <w:rPr/>
+      </w:pPr>
+      <w:r>
+        <w:rPr/>
         <w:t>Название темы (типа «Грусть ребенка»)</w:t>
       </w:r>
     </w:p>
     <w:p>
       <w:pPr>
-        <w:pStyle w:val="2"/>
-      </w:pPr>
-      <w:r>
+        <w:pStyle w:val="Heading2"/>
+        <w:rPr/>
+      </w:pPr>
+      <w:r>
+        <w:rPr/>
         <w:t xml:space="preserve">Название статьи </w:t>
       </w:r>
     </w:p>
     <w:p>
-      <w:r>
-        <w:t xml:space="preserve">Чтобы помочь ребёнку научиться понимать и проживать свою грусть, сначала нужно заглянуть внутрь себя. Часто родители стараются уберечь детей от негативных эмоций, как будто грусть — это враг, которого нужно избегать любой ценой. Но ведь грусть — это не </w:t>
-      </w:r>
-      <w:r>
-        <w:t>враг, а мудрый учитель, который, как ни странно, способен направить нас на путь внутреннего роста и осознания.</w:t>
-      </w:r>
-    </w:p>
-    <w:p>
-      <w:r>
-        <w:t>Представьте себе путь ребёнка: он только что появился на свет. В животике у мамы всё было понятно и комфортно, потом на ручках у родителей было у</w:t>
-      </w:r>
-      <w:r>
-        <w:t>ютно, и мир казался дружелюбным. Но вот наступил момент, когда малышу нужно учиться ходить, говорить, познавать окружающий мир. Каждый новый шаг — это вызов. И с каждым новым вызовом на пути ребёнка появляются яркие эмоции: от восторга до разочарования, от</w:t>
-      </w:r>
-      <w:r>
-        <w:t xml:space="preserve"> радости до печали.</w:t>
-      </w:r>
-    </w:p>
-    <w:p>
-      <w:pPr>
-        <w:pStyle w:val="3"/>
-      </w:pPr>
-      <w:r>
+      <w:pPr>
+        <w:pStyle w:val="Normal"/>
+        <w:rPr/>
+      </w:pPr>
+      <w:r>
+        <w:rPr/>
+        <w:t>Чтобы помочь ребёнку научиться понимать и проживать свою грусть, сначала нужно заглянуть внутрь себя. Часто родители стараются уберечь детей от негативных эмоций, как будто грусть — это враг, которого нужно избегать любой ценой. Но ведь грусть — это не враг, а мудрый учитель, который, как ни странно, способен направить нас на путь внутреннего роста и осознания.</w:t>
+      </w:r>
+    </w:p>
+    <w:p>
+      <w:pPr>
+        <w:pStyle w:val="Normal"/>
+        <w:rPr/>
+      </w:pPr>
+      <w:r>
+        <w:rPr/>
+        <w:t>Представьте себе путь ребёнка: он только что появился на свет. В животике у мамы всё было понятно и комфортно, потом на ручках у родителей было уютно, и мир казался дружелюбным. Но вот наступил момент, когда малышу нужно учиться ходить, говорить, познавать окружающий мир. Каждый новый шаг — это вызов. И с каждым новым вызовом на пути ребёнка появляются яркие эмоции: от восторга до разочарования, от радости до печали.</w:t>
+      </w:r>
+    </w:p>
+    <w:p>
+      <w:pPr>
+        <w:pStyle w:val="Heading3"/>
+        <w:rPr/>
+      </w:pPr>
+      <w:r>
+        <w:rPr/>
         <w:t>Как проявляется грусть?</w:t>
       </w:r>
     </w:p>
     <w:p>
+      <w:pPr>
+        <w:pStyle w:val="Normal"/>
+        <w:rPr/>
+      </w:pPr>
       <w:r>
         <w:rPr>
           <w:b/>
@@ -55,14 +86,20 @@
       </w:r>
     </w:p>
     <w:p>
-      <w:r>
-        <w:t>Одна из самых явных реакций — это изменение в активности. Ребенок может стать вялым, замедленным, стремиться к уединению, избегать общения и меньше играть. Телесные проявления — поникшие плеч</w:t>
-      </w:r>
-      <w:r>
-        <w:t>и, угрюмое выражение лица, снижение энергии — указывают на внутреннюю борьбу с эмоциями, которые ребенок еще не научился контролировать.</w:t>
-      </w:r>
-    </w:p>
-    <w:p>
+      <w:pPr>
+        <w:pStyle w:val="Normal"/>
+        <w:rPr/>
+      </w:pPr>
+      <w:r>
+        <w:rPr/>
+        <w:t>Одна из самых явных реакций — это изменение в активности. Ребенок может стать вялым, замедленным, стремиться к уединению, избегать общения и меньше играть. Телесные проявления — поникшие плечи, угрюмое выражение лица, снижение энергии — указывают на внутреннюю борьбу с эмоциями, которые ребенок еще не научился контролировать.</w:t>
+      </w:r>
+    </w:p>
+    <w:p>
+      <w:pPr>
+        <w:pStyle w:val="Normal"/>
+        <w:rPr/>
+      </w:pPr>
       <w:r>
         <w:rPr>
           <w:b/>
@@ -72,35 +109,43 @@
       </w:r>
     </w:p>
     <w:p>
-      <w:r>
-        <w:t>Грусть нередко выражается в отказе от привычных занятий, которые ранее приносили радость. Поте</w:t>
-      </w:r>
-      <w:r>
-        <w:t>ря интереса к любимым игрушкам, капризность или плаксивость — всё это сигналы того, что ребенку сложно справляться с текущими эмоциональными переживаниями. Такие реакции могут быть ответом на то, что он не понимает, как выразить свои чувства и что с ними д</w:t>
-      </w:r>
-      <w:r>
-        <w:t>елать.</w:t>
-      </w:r>
-    </w:p>
-    <w:p>
-      <w:pPr>
-        <w:pStyle w:val="3"/>
-      </w:pPr>
-      <w:r>
+      <w:pPr>
+        <w:pStyle w:val="Normal"/>
+        <w:rPr/>
+      </w:pPr>
+      <w:r>
+        <w:rPr/>
+        <w:t>Грусть нередко выражается в отказе от привычных занятий, которые ранее приносили радость. Потеря интереса к любимым игрушкам, капризность или плаксивость — всё это сигналы того, что ребенку сложно справляться с текущими эмоциональными переживаниями. Такие реакции могут быть ответом на то, что он не понимает, как выразить свои чувства и что с ними делать.</w:t>
+      </w:r>
+    </w:p>
+    <w:p>
+      <w:pPr>
+        <w:pStyle w:val="Heading3"/>
+        <w:rPr/>
+      </w:pPr>
+      <w:r>
+        <w:rPr/>
         <w:t>Причины грусти: что скрывается за детскими слезами?</w:t>
       </w:r>
     </w:p>
     <w:p>
-      <w:r>
+      <w:pPr>
+        <w:pStyle w:val="Normal"/>
+        <w:rPr/>
+      </w:pPr>
+      <w:r>
+        <w:rPr/>
         <w:t>Причины грусти могут быть различными, но все они, так или иначе, связаны с его восприятием мира и изменениями в привычной среде. Давайте рассмотрим основные из них.</w:t>
       </w:r>
     </w:p>
     <w:p>
       <w:pPr>
+        <w:pStyle w:val="Normal"/>
         <w:numPr>
           <w:ilvl w:val="0"/>
           <w:numId w:val="1"/>
         </w:numPr>
+        <w:rPr/>
       </w:pPr>
       <w:r>
         <w:rPr>
@@ -110,18 +155,18 @@
         <w:t>Кратковременная разлука</w:t>
       </w:r>
       <w:r>
-        <w:t xml:space="preserve"> — ребено</w:t>
-      </w:r>
-      <w:r>
-        <w:t>к может ощущать тревогу и грусть, даже если мама ушла на пару часов в магазин. Чувство потери эмоциональной поддержки сразу же вызывает у него дискомфорт.</w:t>
-      </w:r>
-    </w:p>
-    <w:p>
-      <w:pPr>
+        <w:rPr/>
+        <w:t xml:space="preserve"> — ребенок может ощущать тревогу и грусть, даже если мама ушла на пару часов в магазин. Чувство потери эмоциональной поддержки сразу же вызывает у него дискомфорт.</w:t>
+      </w:r>
+    </w:p>
+    <w:p>
+      <w:pPr>
+        <w:pStyle w:val="Normal"/>
         <w:numPr>
           <w:ilvl w:val="0"/>
           <w:numId w:val="1"/>
         </w:numPr>
+        <w:rPr/>
       </w:pPr>
       <w:r>
         <w:rPr>
@@ -131,18 +176,18 @@
         <w:t>Длительная разлука или серьезные перемены</w:t>
       </w:r>
       <w:r>
-        <w:t xml:space="preserve"> — разводы, длительные поездки, болезни родителей: все эти ф</w:t>
-      </w:r>
-      <w:r>
-        <w:t>акторы могут вызывать у ребенка глубокие чувства утраты и неуверенности.</w:t>
-      </w:r>
-    </w:p>
-    <w:p>
-      <w:pPr>
+        <w:rPr/>
+        <w:t xml:space="preserve"> — разводы, длительные поездки, болезни родителей: все эти факторы могут вызывать у ребенка глубокие чувства утраты и неуверенности.</w:t>
+      </w:r>
+    </w:p>
+    <w:p>
+      <w:pPr>
+        <w:pStyle w:val="Normal"/>
         <w:numPr>
           <w:ilvl w:val="0"/>
           <w:numId w:val="1"/>
         </w:numPr>
+        <w:rPr/>
       </w:pPr>
       <w:r>
         <w:rPr>
@@ -152,18 +197,18 @@
         <w:t>Неудачи в простых заданиях</w:t>
       </w:r>
       <w:r>
-        <w:t xml:space="preserve"> — даже построение башни из кубиков может стать источником огорчения. Для ребенка каждая задача — это маленький проект, неуспех в котором воспринимается особ</w:t>
-      </w:r>
-      <w:r>
-        <w:t>енно болезненно.</w:t>
-      </w:r>
-    </w:p>
-    <w:p>
-      <w:pPr>
+        <w:rPr/>
+        <w:t xml:space="preserve"> — даже построение башни из кубиков может стать источником огорчения. Для ребенка каждая задача — это маленький проект, неуспех в котором воспринимается особенно болезненно.</w:t>
+      </w:r>
+    </w:p>
+    <w:p>
+      <w:pPr>
+        <w:pStyle w:val="Normal"/>
         <w:numPr>
           <w:ilvl w:val="0"/>
           <w:numId w:val="1"/>
         </w:numPr>
+        <w:rPr/>
       </w:pPr>
       <w:r>
         <w:rPr>
@@ -173,15 +218,18 @@
         <w:t>Сравнение с другими детьми</w:t>
       </w:r>
       <w:r>
+        <w:rPr/>
         <w:t xml:space="preserve"> — в мире ребенка сравнение с другими может стать поводом для сомнений в своих силах. "Почему я не могу сделать так, как он?" — эта мысль способна вызвать чувство неполноценности и грусти.</w:t>
       </w:r>
     </w:p>
     <w:p>
       <w:pPr>
+        <w:pStyle w:val="Normal"/>
         <w:numPr>
           <w:ilvl w:val="0"/>
           <w:numId w:val="1"/>
         </w:numPr>
+        <w:rPr/>
       </w:pPr>
       <w:r>
         <w:rPr>
@@ -191,15 +239,18 @@
         <w:t>Потеря любимого предмета</w:t>
       </w:r>
       <w:r>
+        <w:rPr/>
         <w:t xml:space="preserve"> — потеря игрушки или одеяла, к которым ребенок привязан, воспринимается им как утрата безопасности. Эти предметы символизируют для него что-то большее — комфорт и стабильность в быстро меняющемся мире.</w:t>
       </w:r>
     </w:p>
     <w:p>
       <w:pPr>
+        <w:pStyle w:val="Normal"/>
         <w:numPr>
           <w:ilvl w:val="0"/>
           <w:numId w:val="1"/>
         </w:numPr>
+        <w:rPr/>
       </w:pPr>
       <w:r>
         <w:rPr>
@@ -209,18 +260,18 @@
         <w:t>Изменение окружения</w:t>
       </w:r>
       <w:r>
-        <w:t xml:space="preserve"> — переезд или смена детского сада</w:t>
-      </w:r>
-      <w:r>
-        <w:t xml:space="preserve"> может вызывать чувство неуверенности и грусти из-за разрыва с привычной средой.</w:t>
-      </w:r>
-    </w:p>
-    <w:p>
-      <w:pPr>
+        <w:rPr/>
+        <w:t xml:space="preserve"> — переезд или смена детского сада может вызывать чувство неуверенности и грусти из-за разрыва с привычной средой.</w:t>
+      </w:r>
+    </w:p>
+    <w:p>
+      <w:pPr>
+        <w:pStyle w:val="Normal"/>
         <w:numPr>
           <w:ilvl w:val="0"/>
           <w:numId w:val="1"/>
         </w:numPr>
+        <w:rPr/>
       </w:pPr>
       <w:r>
         <w:rPr>
@@ -230,15 +281,18 @@
         <w:t>Социальные конфликты</w:t>
       </w:r>
       <w:r>
+        <w:rPr/>
         <w:t xml:space="preserve"> — ссоры с друзьями часто становятся источником грусти, особенно если ребенок ощущает, что его дружба находится под угрозой.</w:t>
       </w:r>
     </w:p>
     <w:p>
       <w:pPr>
+        <w:pStyle w:val="Normal"/>
         <w:numPr>
           <w:ilvl w:val="0"/>
           <w:numId w:val="1"/>
         </w:numPr>
+        <w:rPr/>
       </w:pPr>
       <w:r>
         <w:rPr>
@@ -248,18 +302,18 @@
         <w:t>Ощущение несправедливости</w:t>
       </w:r>
       <w:r>
-        <w:t xml:space="preserve"> — ес</w:t>
-      </w:r>
-      <w:r>
-        <w:t>ли ребенку кажется, что его наказали или обидели несправедливо, это может вызвать резкие эмоциональные переживания.</w:t>
-      </w:r>
-    </w:p>
-    <w:p>
-      <w:pPr>
+        <w:rPr/>
+        <w:t xml:space="preserve"> — если ребенку кажется, что его наказали или обидели несправедливо, это может вызвать резкие эмоциональные переживания.</w:t>
+      </w:r>
+    </w:p>
+    <w:p>
+      <w:pPr>
+        <w:pStyle w:val="Normal"/>
         <w:numPr>
           <w:ilvl w:val="0"/>
           <w:numId w:val="1"/>
         </w:numPr>
+        <w:rPr/>
       </w:pPr>
       <w:r>
         <w:rPr>
@@ -269,88 +323,101 @@
         <w:t>Одиночество и изоляция</w:t>
       </w:r>
       <w:r>
-        <w:t xml:space="preserve"> — когда ребенок не включен в коллективные игры, не чувствует принятия со стороны сверстников или сталкивается с недос</w:t>
-      </w:r>
-      <w:r>
-        <w:t>татком внимания от взрослых, у него возникает чувство одиночества, часто сопровождаемое грустью.</w:t>
-      </w:r>
-    </w:p>
-    <w:p>
-      <w:pPr>
-        <w:pStyle w:val="3"/>
-      </w:pPr>
-      <w:r>
+        <w:rPr/>
+        <w:t xml:space="preserve"> — когда ребенок не включен в коллективные игры, не чувствует принятия со стороны сверстников или сталкивается с недостатком внимания от взрослых, у него возникает чувство одиночества, часто сопровождаемое грустью.</w:t>
+      </w:r>
+    </w:p>
+    <w:p>
+      <w:pPr>
+        <w:pStyle w:val="Heading3"/>
+        <w:rPr/>
+      </w:pPr>
+      <w:r>
+        <w:rPr/>
         <w:t>Грусть — часть пути к эмоциональной зрелости</w:t>
       </w:r>
     </w:p>
     <w:p>
-      <w:r>
-        <w:t>Важно помнить, что грусть у ребенка — это естественная часть его эмоционального развития. Это время, когда взрослы</w:t>
-      </w:r>
-      <w:r>
-        <w:t>е могут сыграть ключевую роль в формировании способности ребенка осознавать и выражать свои эмоции. Если игнорировать грусть, она может перерасти в раздражение, капризность или даже агрессию.</w:t>
-      </w:r>
-    </w:p>
-    <w:p>
-      <w:r>
-        <w:t>Ребенку необходимы внимание и поддержка, чтобы научиться правиль</w:t>
-      </w:r>
-      <w:r>
-        <w:t>но выражать и понимать свои эмоции. Способность взрослого быть чутким, создавать безопасное пространство для разговоров о чувствах, помочь найти слова для их выражения — это фундамент эмоционального здоровья ребенка.</w:t>
-      </w:r>
-    </w:p>
-    <w:p>
-      <w:pPr>
-        <w:pStyle w:val="3"/>
-      </w:pPr>
-      <w:r>
+      <w:pPr>
+        <w:pStyle w:val="Normal"/>
+        <w:rPr/>
+      </w:pPr>
+      <w:r>
+        <w:rPr/>
+        <w:t>Важно помнить, что грусть у ребенка — это естественная часть его эмоционального развития. Это время, когда взрослые могут сыграть ключевую роль в формировании способности ребенка осознавать и выражать свои эмоции. Если игнорировать грусть, она может перерасти в раздражение, капризность или даже агрессию.</w:t>
+      </w:r>
+    </w:p>
+    <w:p>
+      <w:pPr>
+        <w:pStyle w:val="Normal"/>
+        <w:rPr/>
+      </w:pPr>
+      <w:r>
+        <w:rPr/>
+        <w:t>Ребенку необходимы внимание и поддержка, чтобы научиться правильно выражать и понимать свои эмоции. Способность взрослого быть чутким, создавать безопасное пространство для разговоров о чувствах, помочь найти слова для их выражения — это фундамент эмоционального здоровья ребенка.</w:t>
+      </w:r>
+    </w:p>
+    <w:p>
+      <w:pPr>
+        <w:pStyle w:val="Heading3"/>
+        <w:rPr/>
+      </w:pPr>
+      <w:r>
+        <w:rPr/>
         <w:t>Заключение</w:t>
       </w:r>
     </w:p>
     <w:p>
-      <w:r>
-        <w:t>Грусть у ребенка — это не пр</w:t>
-      </w:r>
-      <w:r>
-        <w:t>осто момент слабости или результат разочарования. Это сигнал, что его мир столкнулся с вызовом, с которым ему сложно справиться. В такие моменты важно не просто утешить, но и помочь осознать, что эмоции — это часть жизни, которую можно пережить и понять. П</w:t>
-      </w:r>
-      <w:r>
-        <w:t>оддержка взрослых формирует эмоциональный интеллект ребенка, позволяя ему выстраивать гармоничные отношения с собой и окружающим миром.</w:t>
-      </w:r>
-    </w:p>
-    <w:p>
-      <w:pPr>
-        <w:pStyle w:val="3"/>
-      </w:pPr>
-      <w:r>
+      <w:pPr>
+        <w:pStyle w:val="Normal"/>
+        <w:rPr/>
+      </w:pPr>
+      <w:r>
+        <w:rPr/>
+        <w:t>Грусть у ребенка — это не просто момент слабости или результат разочарования. Это сигнал, что его мир столкнулся с вызовом, с которым ему сложно справиться. В такие моменты важно не просто утешить, но и помочь осознать, что эмоции — это часть жизни, которую можно пережить и понять. Поддержка взрослых формирует эмоциональный интеллект ребенка, позволяя ему выстраивать гармоничные отношения с собой и окружающим миром.</w:t>
+      </w:r>
+    </w:p>
+    <w:p>
+      <w:pPr>
+        <w:pStyle w:val="Heading3"/>
+        <w:rPr/>
+      </w:pPr>
+      <w:r>
+        <w:rPr/>
         <w:t>послесловие</w:t>
       </w:r>
     </w:p>
     <w:p>
-      <w:r>
-        <w:t>В дальнейшей статье мы разберём, как научить ребёнка распознавать свою грусть. Подписывайтесь, впереди много</w:t>
-      </w:r>
-      <w:r>
-        <w:t xml:space="preserve"> полезного и интересного материала для заботливых родителей!</w:t>
+      <w:pPr>
+        <w:pStyle w:val="Normal"/>
+        <w:widowControl/>
+        <w:suppressAutoHyphens w:val="true"/>
+        <w:bidi w:val="0"/>
+        <w:spacing w:lineRule="auto" w:line="259" w:before="0" w:after="160"/>
+        <w:jc w:val="left"/>
+        <w:rPr/>
+      </w:pPr>
+      <w:r>
+        <w:rPr/>
+        <w:t>В дальнейшей статье мы разберём, как научить ребёнка распознавать свою грусть. Подписывайтесь, впереди много полезного и интересного материала для заботливых родителей!</w:t>
       </w:r>
     </w:p>
     <w:sectPr>
+      <w:type w:val="nextPage"/>
       <w:pgSz w:w="11906" w:h="16838"/>
-      <w:pgMar w:top="1134" w:right="850" w:bottom="1134" w:left="1701" w:header="0" w:footer="0" w:gutter="0"/>
-      <w:cols w:space="720"/>
-      <w:formProt w:val="0"/>
-      <w:docGrid w:linePitch="360" w:charSpace="4096"/>
+      <w:pgMar w:left="1701" w:right="850" w:gutter="0" w:header="0" w:top="1134" w:footer="0" w:bottom="1134"/>
+      <w:pgNumType w:fmt="decimal"/>
+      <w:formProt w:val="false"/>
+      <w:textDirection w:val="lrTb"/>
+      <w:docGrid w:type="default" w:linePitch="360" w:charSpace="8192"/>
     </w:sectPr>
   </w:body>
 </w:document>
 </file>
 
 <file path=word/numbering.xml><?xml version="1.0" encoding="utf-8"?>
-<w:numbering xmlns:wpc="http://schemas.microsoft.com/office/word/2010/wordprocessingCanvas" xmlns:cx="http://schemas.microsoft.com/office/drawing/2014/chartex" xmlns:cx1="http://schemas.microsoft.com/office/drawing/2015/9/8/chartex" xmlns:cx2="http://schemas.microsoft.com/office/drawing/2015/10/21/chartex" xmlns:cx3="http://schemas.microsoft.com/office/drawing/2016/5/9/chartex" xmlns:cx4="http://schemas.microsoft.com/office/drawing/2016/5/10/chartex" xmlns:cx5="http://schemas.microsoft.com/office/drawing/2016/5/11/chartex" xmlns:cx6="http://schemas.microsoft.com/office/drawing/2016/5/12/chartex" xmlns:cx7="http://schemas.microsoft.com/office/drawing/2016/5/13/chartex" xmlns:cx8="http://schemas.microsoft.com/office/drawing/2016/5/14/chartex" xmlns:mc="http://schemas.openxmlformats.org/markup-compatibility/2006" xmlns:aink="http://schemas.microsoft.com/office/drawing/2016/ink" xmlns:am3d="http://schemas.microsoft.com/office/drawing/2017/model3d" xmlns:o="urn:schemas-microsoft-com:office:office" xmlns:r="http://schemas.openxmlformats.org/officeDocument/2006/relationships" xmlns:m="http://schemas.openxmlformats.org/officeDocument/2006/math" xmlns:v="urn:schemas-microsoft-com:vml" xmlns:wp14="http://schemas.microsoft.com/office/word/2010/wordprocessingDrawing" xmlns:wp="http://schemas.openxmlformats.org/drawingml/2006/wordprocessingDrawing" xmlns:w10="urn:schemas-microsoft-com:office:word" xmlns:w="http://schemas.openxmlformats.org/wordprocessingml/2006/main" xmlns:w14="http://schemas.microsoft.com/office/word/2010/wordml" xmlns:w15="http://schemas.microsoft.com/office/word/2012/wordml" xmlns:w16cex="http://schemas.microsoft.com/office/word/2018/wordml/cex" xmlns:w16cid="http://schemas.microsoft.com/office/word/2016/wordml/cid" xmlns:w16="http://schemas.microsoft.com/office/word/2018/wordml" xmlns:w16sdtdh="http://schemas.microsoft.com/office/word/2020/wordml/sdtdatahash" xmlns:w16se="http://schemas.microsoft.com/office/word/2015/wordml/symex" xmlns:wpg="http://schemas.microsoft.com/office/word/2010/wordprocessingGroup" xmlns:wpi="http://schemas.microsoft.com/office/word/2010/wordprocessingInk" xmlns:wne="http://schemas.microsoft.com/office/word/2006/wordml" xmlns:wps="http://schemas.microsoft.com/office/word/2010/wordprocessingShape" mc:Ignorable="w14 w15 w16se w16cid w16 w16cex w16sdtdh wp14">
-  <w:abstractNum w:abstractNumId="0" w15:restartNumberingAfterBreak="0">
-    <w:nsid w:val="7715209B"/>
-    <w:multiLevelType w:val="multilevel"/>
-    <w:tmpl w:val="3E9437FA"/>
+<w:numbering xmlns:w="http://schemas.openxmlformats.org/wordprocessingml/2006/main" xmlns:o="urn:schemas-microsoft-com:office:office" xmlns:r="http://schemas.openxmlformats.org/officeDocument/2006/relationships" xmlns:v="urn:schemas-microsoft-com:vml" xmlns:mc="http://schemas.openxmlformats.org/markup-compatibility/2006" xmlns:w14="http://schemas.microsoft.com/office/word/2010/wordml" mc:Ignorable="w14">
+  <w:abstractNum w:abstractNumId="1">
     <w:lvl w:ilvl="0">
       <w:start w:val="1"/>
       <w:numFmt w:val="decimal"/>
@@ -362,6 +429,7 @@
         </w:tabs>
         <w:ind w:left="720" w:hanging="360"/>
       </w:pPr>
+      <w:rPr/>
     </w:lvl>
     <w:lvl w:ilvl="1">
       <w:start w:val="1"/>
@@ -374,6 +442,7 @@
         </w:tabs>
         <w:ind w:left="1440" w:hanging="360"/>
       </w:pPr>
+      <w:rPr/>
     </w:lvl>
     <w:lvl w:ilvl="2">
       <w:start w:val="1"/>
@@ -386,6 +455,7 @@
         </w:tabs>
         <w:ind w:left="2160" w:hanging="360"/>
       </w:pPr>
+      <w:rPr/>
     </w:lvl>
     <w:lvl w:ilvl="3">
       <w:start w:val="1"/>
@@ -398,6 +468,7 @@
         </w:tabs>
         <w:ind w:left="2880" w:hanging="360"/>
       </w:pPr>
+      <w:rPr/>
     </w:lvl>
     <w:lvl w:ilvl="4">
       <w:start w:val="1"/>
@@ -410,6 +481,7 @@
         </w:tabs>
         <w:ind w:left="3600" w:hanging="360"/>
       </w:pPr>
+      <w:rPr/>
     </w:lvl>
     <w:lvl w:ilvl="5">
       <w:start w:val="1"/>
@@ -422,6 +494,7 @@
         </w:tabs>
         <w:ind w:left="4320" w:hanging="360"/>
       </w:pPr>
+      <w:rPr/>
     </w:lvl>
     <w:lvl w:ilvl="6">
       <w:start w:val="1"/>
@@ -434,6 +507,7 @@
         </w:tabs>
         <w:ind w:left="5040" w:hanging="360"/>
       </w:pPr>
+      <w:rPr/>
     </w:lvl>
     <w:lvl w:ilvl="7">
       <w:start w:val="1"/>
@@ -446,6 +520,7 @@
         </w:tabs>
         <w:ind w:left="5760" w:hanging="360"/>
       </w:pPr>
+      <w:rPr/>
     </w:lvl>
     <w:lvl w:ilvl="8">
       <w:start w:val="1"/>
@@ -458,12 +533,10 @@
         </w:tabs>
         <w:ind w:left="6480" w:hanging="360"/>
       </w:pPr>
+      <w:rPr/>
     </w:lvl>
   </w:abstractNum>
-  <w:abstractNum w:abstractNumId="1" w15:restartNumberingAfterBreak="0">
-    <w:nsid w:val="7B291445"/>
-    <w:multiLevelType w:val="multilevel"/>
-    <w:tmpl w:val="84D41942"/>
+  <w:abstractNum w:abstractNumId="2">
     <w:lvl w:ilvl="0">
       <w:start w:val="1"/>
       <w:numFmt w:val="none"/>
@@ -474,7 +547,7 @@
         <w:tabs>
           <w:tab w:val="num" w:pos="0"/>
         </w:tabs>
-        <w:ind w:left="0" w:firstLine="0"/>
+        <w:ind w:left="0" w:hanging="0"/>
       </w:pPr>
     </w:lvl>
     <w:lvl w:ilvl="1">
@@ -487,7 +560,7 @@
         <w:tabs>
           <w:tab w:val="num" w:pos="0"/>
         </w:tabs>
-        <w:ind w:left="0" w:firstLine="0"/>
+        <w:ind w:left="0" w:hanging="0"/>
       </w:pPr>
     </w:lvl>
     <w:lvl w:ilvl="2">
@@ -500,7 +573,7 @@
         <w:tabs>
           <w:tab w:val="num" w:pos="0"/>
         </w:tabs>
-        <w:ind w:left="0" w:firstLine="0"/>
+        <w:ind w:left="0" w:hanging="0"/>
       </w:pPr>
     </w:lvl>
     <w:lvl w:ilvl="3">
@@ -513,7 +586,7 @@
         <w:tabs>
           <w:tab w:val="num" w:pos="0"/>
         </w:tabs>
-        <w:ind w:left="0" w:firstLine="0"/>
+        <w:ind w:left="0" w:hanging="0"/>
       </w:pPr>
     </w:lvl>
     <w:lvl w:ilvl="4">
@@ -526,7 +599,7 @@
         <w:tabs>
           <w:tab w:val="num" w:pos="0"/>
         </w:tabs>
-        <w:ind w:left="0" w:firstLine="0"/>
+        <w:ind w:left="0" w:hanging="0"/>
       </w:pPr>
     </w:lvl>
     <w:lvl w:ilvl="5">
@@ -539,7 +612,7 @@
         <w:tabs>
           <w:tab w:val="num" w:pos="0"/>
         </w:tabs>
-        <w:ind w:left="0" w:firstLine="0"/>
+        <w:ind w:left="0" w:hanging="0"/>
       </w:pPr>
     </w:lvl>
     <w:lvl w:ilvl="6">
@@ -552,7 +625,7 @@
         <w:tabs>
           <w:tab w:val="num" w:pos="0"/>
         </w:tabs>
-        <w:ind w:left="0" w:firstLine="0"/>
+        <w:ind w:left="0" w:hanging="0"/>
       </w:pPr>
     </w:lvl>
     <w:lvl w:ilvl="7">
@@ -565,7 +638,7 @@
         <w:tabs>
           <w:tab w:val="num" w:pos="0"/>
         </w:tabs>
-        <w:ind w:left="0" w:firstLine="0"/>
+        <w:ind w:left="0" w:hanging="0"/>
       </w:pPr>
     </w:lvl>
     <w:lvl w:ilvl="8">
@@ -578,25 +651,25 @@
         <w:tabs>
           <w:tab w:val="num" w:pos="0"/>
         </w:tabs>
-        <w:ind w:left="0" w:firstLine="0"/>
+        <w:ind w:left="0" w:hanging="0"/>
       </w:pPr>
     </w:lvl>
   </w:abstractNum>
   <w:num w:numId="1">
-    <w:abstractNumId w:val="0"/>
+    <w:abstractNumId w:val="1"/>
   </w:num>
   <w:num w:numId="2">
-    <w:abstractNumId w:val="1"/>
+    <w:abstractNumId w:val="2"/>
   </w:num>
 </w:numbering>
 </file>
 
 <file path=word/styles.xml><?xml version="1.0" encoding="utf-8"?>
-<w:styles xmlns:mc="http://schemas.openxmlformats.org/markup-compatibility/2006" xmlns:r="http://schemas.openxmlformats.org/officeDocument/2006/relationships" xmlns:w="http://schemas.openxmlformats.org/wordprocessingml/2006/main" xmlns:w14="http://schemas.microsoft.com/office/word/2010/wordml" xmlns:w15="http://schemas.microsoft.com/office/word/2012/wordml" xmlns:w16cex="http://schemas.microsoft.com/office/word/2018/wordml/cex" xmlns:w16cid="http://schemas.microsoft.com/office/word/2016/wordml/cid" xmlns:w16="http://schemas.microsoft.com/office/word/2018/wordml" xmlns:w16sdtdh="http://schemas.microsoft.com/office/word/2020/wordml/sdtdatahash" xmlns:w16se="http://schemas.microsoft.com/office/word/2015/wordml/symex" mc:Ignorable="w14 w15 w16se w16cid w16 w16cex w16sdtdh">
+<w:styles xmlns:w="http://schemas.openxmlformats.org/wordprocessingml/2006/main" xmlns:w14="http://schemas.microsoft.com/office/word/2010/wordml" xmlns:mc="http://schemas.openxmlformats.org/markup-compatibility/2006" mc:Ignorable="w14">
   <w:docDefaults>
     <w:rPrDefault>
       <w:rPr>
-        <w:rFonts w:asciiTheme="minorHAnsi" w:eastAsiaTheme="minorHAnsi" w:hAnsiTheme="minorHAnsi" w:cstheme="minorBidi"/>
+        <w:rFonts w:ascii="Calibri" w:hAnsi="Calibri" w:eastAsia="Calibri" w:cs="" w:asciiTheme="minorHAnsi" w:cstheme="minorBidi" w:eastAsiaTheme="minorHAnsi" w:hAnsiTheme="minorHAnsi"/>
         <w:sz w:val="22"/>
         <w:szCs w:val="22"/>
         <w:lang w:val="ru-RU" w:eastAsia="en-US" w:bidi="ar-SA"/>
@@ -604,21 +677,21 @@
     </w:rPrDefault>
     <w:pPrDefault>
       <w:pPr>
-        <w:suppressAutoHyphens/>
+        <w:suppressAutoHyphens w:val="true"/>
       </w:pPr>
     </w:pPrDefault>
   </w:docDefaults>
   <w:latentStyles w:defLockedState="0" w:defUIPriority="99" w:defSemiHidden="0" w:defUnhideWhenUsed="0" w:defQFormat="0" w:count="376">
     <w:lsdException w:name="Normal" w:uiPriority="0" w:qFormat="1"/>
     <w:lsdException w:name="heading 1" w:uiPriority="9" w:qFormat="1"/>
-    <w:lsdException w:name="heading 2" w:semiHidden="1" w:uiPriority="9" w:unhideWhenUsed="1" w:qFormat="1"/>
-    <w:lsdException w:name="heading 3" w:semiHidden="1" w:uiPriority="9" w:unhideWhenUsed="1" w:qFormat="1"/>
-    <w:lsdException w:name="heading 4" w:semiHidden="1" w:uiPriority="9" w:unhideWhenUsed="1" w:qFormat="1"/>
-    <w:lsdException w:name="heading 5" w:semiHidden="1" w:uiPriority="9" w:unhideWhenUsed="1" w:qFormat="1"/>
-    <w:lsdException w:name="heading 6" w:semiHidden="1" w:uiPriority="9" w:unhideWhenUsed="1" w:qFormat="1"/>
-    <w:lsdException w:name="heading 7" w:semiHidden="1" w:uiPriority="9" w:unhideWhenUsed="1" w:qFormat="1"/>
-    <w:lsdException w:name="heading 8" w:semiHidden="1" w:uiPriority="9" w:unhideWhenUsed="1" w:qFormat="1"/>
-    <w:lsdException w:name="heading 9" w:semiHidden="1" w:uiPriority="9" w:unhideWhenUsed="1" w:qFormat="1"/>
+    <w:lsdException w:name="heading 2" w:uiPriority="9" w:semiHidden="1" w:unhideWhenUsed="1" w:qFormat="1"/>
+    <w:lsdException w:name="heading 3" w:uiPriority="9" w:semiHidden="1" w:unhideWhenUsed="1" w:qFormat="1"/>
+    <w:lsdException w:name="heading 4" w:uiPriority="9" w:semiHidden="1" w:unhideWhenUsed="1" w:qFormat="1"/>
+    <w:lsdException w:name="heading 5" w:uiPriority="9" w:semiHidden="1" w:unhideWhenUsed="1" w:qFormat="1"/>
+    <w:lsdException w:name="heading 6" w:uiPriority="9" w:semiHidden="1" w:unhideWhenUsed="1" w:qFormat="1"/>
+    <w:lsdException w:name="heading 7" w:uiPriority="9" w:semiHidden="1" w:unhideWhenUsed="1" w:qFormat="1"/>
+    <w:lsdException w:name="heading 8" w:uiPriority="9" w:semiHidden="1" w:unhideWhenUsed="1" w:qFormat="1"/>
+    <w:lsdException w:name="heading 9" w:uiPriority="9" w:semiHidden="1" w:unhideWhenUsed="1" w:qFormat="1"/>
     <w:lsdException w:name="index 1" w:semiHidden="1" w:unhideWhenUsed="1"/>
     <w:lsdException w:name="index 2" w:semiHidden="1" w:unhideWhenUsed="1"/>
     <w:lsdException w:name="index 3" w:semiHidden="1" w:unhideWhenUsed="1"/>
@@ -628,22 +701,22 @@
     <w:lsdException w:name="index 7" w:semiHidden="1" w:unhideWhenUsed="1"/>
     <w:lsdException w:name="index 8" w:semiHidden="1" w:unhideWhenUsed="1"/>
     <w:lsdException w:name="index 9" w:semiHidden="1" w:unhideWhenUsed="1"/>
-    <w:lsdException w:name="toc 1" w:semiHidden="1" w:uiPriority="39" w:unhideWhenUsed="1"/>
-    <w:lsdException w:name="toc 2" w:semiHidden="1" w:uiPriority="39" w:unhideWhenUsed="1"/>
-    <w:lsdException w:name="toc 3" w:semiHidden="1" w:uiPriority="39" w:unhideWhenUsed="1"/>
-    <w:lsdException w:name="toc 4" w:semiHidden="1" w:uiPriority="39" w:unhideWhenUsed="1"/>
-    <w:lsdException w:name="toc 5" w:semiHidden="1" w:uiPriority="39" w:unhideWhenUsed="1"/>
-    <w:lsdException w:name="toc 6" w:semiHidden="1" w:uiPriority="39" w:unhideWhenUsed="1"/>
-    <w:lsdException w:name="toc 7" w:semiHidden="1" w:uiPriority="39" w:unhideWhenUsed="1"/>
-    <w:lsdException w:name="toc 8" w:semiHidden="1" w:uiPriority="39" w:unhideWhenUsed="1"/>
-    <w:lsdException w:name="toc 9" w:semiHidden="1" w:uiPriority="39" w:unhideWhenUsed="1"/>
+    <w:lsdException w:name="toc 1" w:uiPriority="39" w:semiHidden="1" w:unhideWhenUsed="1"/>
+    <w:lsdException w:name="toc 2" w:uiPriority="39" w:semiHidden="1" w:unhideWhenUsed="1"/>
+    <w:lsdException w:name="toc 3" w:uiPriority="39" w:semiHidden="1" w:unhideWhenUsed="1"/>
+    <w:lsdException w:name="toc 4" w:uiPriority="39" w:semiHidden="1" w:unhideWhenUsed="1"/>
+    <w:lsdException w:name="toc 5" w:uiPriority="39" w:semiHidden="1" w:unhideWhenUsed="1"/>
+    <w:lsdException w:name="toc 6" w:uiPriority="39" w:semiHidden="1" w:unhideWhenUsed="1"/>
+    <w:lsdException w:name="toc 7" w:uiPriority="39" w:semiHidden="1" w:unhideWhenUsed="1"/>
+    <w:lsdException w:name="toc 8" w:uiPriority="39" w:semiHidden="1" w:unhideWhenUsed="1"/>
+    <w:lsdException w:name="toc 9" w:uiPriority="39" w:semiHidden="1" w:unhideWhenUsed="1"/>
     <w:lsdException w:name="Normal Indent" w:semiHidden="1" w:unhideWhenUsed="1"/>
     <w:lsdException w:name="footnote text" w:semiHidden="1" w:unhideWhenUsed="1"/>
     <w:lsdException w:name="annotation text" w:semiHidden="1" w:unhideWhenUsed="1"/>
     <w:lsdException w:name="header" w:semiHidden="1" w:unhideWhenUsed="1"/>
     <w:lsdException w:name="footer" w:semiHidden="1" w:unhideWhenUsed="1"/>
     <w:lsdException w:name="index heading" w:semiHidden="1" w:unhideWhenUsed="1"/>
-    <w:lsdException w:name="caption" w:semiHidden="1" w:uiPriority="35" w:unhideWhenUsed="1" w:qFormat="1"/>
+    <w:lsdException w:name="caption" w:uiPriority="35" w:semiHidden="1" w:unhideWhenUsed="1" w:qFormat="1"/>
     <w:lsdException w:name="table of figures" w:semiHidden="1" w:unhideWhenUsed="1"/>
     <w:lsdException w:name="envelope address" w:semiHidden="1" w:unhideWhenUsed="1"/>
     <w:lsdException w:name="envelope return" w:semiHidden="1" w:unhideWhenUsed="1"/>
@@ -674,7 +747,7 @@
     <w:lsdException w:name="Title" w:uiPriority="10" w:qFormat="1"/>
     <w:lsdException w:name="Closing" w:semiHidden="1" w:unhideWhenUsed="1"/>
     <w:lsdException w:name="Signature" w:semiHidden="1" w:unhideWhenUsed="1"/>
-    <w:lsdException w:name="Default Paragraph Font" w:semiHidden="1" w:uiPriority="1" w:unhideWhenUsed="1"/>
+    <w:lsdException w:name="Default Paragraph Font" w:uiPriority="1" w:semiHidden="1" w:unhideWhenUsed="1"/>
     <w:lsdException w:name="Body Text" w:semiHidden="1" w:unhideWhenUsed="1"/>
     <w:lsdException w:name="Body Text Indent" w:semiHidden="1" w:unhideWhenUsed="1"/>
     <w:lsdException w:name="List Continue" w:semiHidden="1" w:unhideWhenUsed="1"/>
@@ -874,8 +947,8 @@
     <w:lsdException w:name="Subtle Reference" w:uiPriority="31" w:qFormat="1"/>
     <w:lsdException w:name="Intense Reference" w:uiPriority="32" w:qFormat="1"/>
     <w:lsdException w:name="Book Title" w:uiPriority="33" w:qFormat="1"/>
-    <w:lsdException w:name="Bibliography" w:semiHidden="1" w:uiPriority="37" w:unhideWhenUsed="1"/>
-    <w:lsdException w:name="TOC Heading" w:semiHidden="1" w:uiPriority="39" w:unhideWhenUsed="1" w:qFormat="1"/>
+    <w:lsdException w:name="Bibliography" w:uiPriority="37" w:semiHidden="1" w:unhideWhenUsed="1"/>
+    <w:lsdException w:name="TOC Heading" w:uiPriority="39" w:semiHidden="1" w:unhideWhenUsed="1" w:qFormat="1"/>
     <w:lsdException w:name="Plain Table 1" w:uiPriority="41"/>
     <w:lsdException w:name="Plain Table 2" w:uiPriority="42"/>
     <w:lsdException w:name="Plain Table 3" w:uiPriority="43"/>
@@ -986,107 +1059,421 @@
     <w:lsdException w:name="Unresolved Mention" w:semiHidden="1" w:unhideWhenUsed="1"/>
     <w:lsdException w:name="Smart Link" w:semiHidden="1" w:unhideWhenUsed="1"/>
   </w:latentStyles>
-  <w:style w:type="paragraph" w:default="1" w:styleId="a">
+  <w:style w:type="paragraph" w:styleId="Normal" w:default="1">
     <w:name w:val="Normal"/>
     <w:qFormat/>
-    <w:rsid w:val="0028161E"/>
+    <w:rsid w:val="0028161e"/>
     <w:pPr>
-      <w:spacing w:after="160" w:line="259" w:lineRule="auto"/>
+      <w:widowControl/>
+      <w:suppressAutoHyphens w:val="true"/>
+      <w:bidi w:val="0"/>
+      <w:spacing w:lineRule="auto" w:line="259" w:before="0" w:after="160"/>
+      <w:jc w:val="left"/>
     </w:pPr>
-  </w:style>
-  <w:style w:type="paragraph" w:styleId="1">
+    <w:rPr>
+      <w:rFonts w:ascii="Calibri" w:hAnsi="Calibri" w:eastAsia="Calibri" w:cs="" w:asciiTheme="minorHAnsi" w:cstheme="minorBidi" w:eastAsiaTheme="minorHAnsi" w:hAnsiTheme="minorHAnsi"/>
+      <w:color w:val="auto"/>
+      <w:kern w:val="0"/>
+      <w:sz w:val="22"/>
+      <w:szCs w:val="22"/>
+      <w:lang w:val="ru-RU" w:eastAsia="en-US" w:bidi="ar-SA"/>
+    </w:rPr>
+  </w:style>
+  <w:style w:type="paragraph" w:styleId="Heading1">
     <w:name w:val="heading 1"/>
-    <w:basedOn w:val="a"/>
-    <w:next w:val="a"/>
-    <w:link w:val="10"/>
+    <w:basedOn w:val="Normal"/>
+    <w:next w:val="Normal"/>
+    <w:link w:val="1"/>
     <w:uiPriority w:val="9"/>
     <w:qFormat/>
-    <w:rsid w:val="00325E28"/>
+    <w:rsid w:val="00325e28"/>
     <w:pPr>
-      <w:keepNext/>
+      <w:keepNext w:val="true"/>
       <w:keepLines/>
       <w:spacing w:before="240" w:after="0"/>
       <w:outlineLvl w:val="0"/>
     </w:pPr>
     <w:rPr>
-      <w:rFonts w:asciiTheme="majorHAnsi" w:eastAsiaTheme="majorEastAsia" w:hAnsiTheme="majorHAnsi" w:cstheme="majorBidi"/>
-      <w:color w:val="2E74B5" w:themeColor="accent1" w:themeShade="BF"/>
+      <w:rFonts w:ascii="Calibri Light" w:hAnsi="Calibri Light" w:eastAsia="" w:cs="" w:asciiTheme="majorHAnsi" w:cstheme="majorBidi" w:eastAsiaTheme="majorEastAsia" w:hAnsiTheme="majorHAnsi"/>
+      <w:color w:themeColor="accent1" w:themeShade="bf" w:val="2E74B5"/>
       <w:sz w:val="32"/>
       <w:szCs w:val="32"/>
     </w:rPr>
   </w:style>
-  <w:style w:type="paragraph" w:styleId="2">
+  <w:style w:type="paragraph" w:styleId="Heading2">
     <w:name w:val="heading 2"/>
-    <w:basedOn w:val="a"/>
-    <w:next w:val="a"/>
-    <w:link w:val="20"/>
+    <w:basedOn w:val="Normal"/>
+    <w:next w:val="Normal"/>
+    <w:link w:val="2"/>
     <w:uiPriority w:val="9"/>
     <w:unhideWhenUsed/>
     <w:qFormat/>
-    <w:rsid w:val="00325E28"/>
+    <w:rsid w:val="00325e28"/>
     <w:pPr>
-      <w:keepNext/>
+      <w:keepNext w:val="true"/>
       <w:keepLines/>
       <w:spacing w:before="40" w:after="0"/>
       <w:outlineLvl w:val="1"/>
     </w:pPr>
     <w:rPr>
-      <w:rFonts w:asciiTheme="majorHAnsi" w:eastAsiaTheme="majorEastAsia" w:hAnsiTheme="majorHAnsi" w:cstheme="majorBidi"/>
-      <w:color w:val="2E74B5" w:themeColor="accent1" w:themeShade="BF"/>
+      <w:rFonts w:ascii="Calibri Light" w:hAnsi="Calibri Light" w:eastAsia="" w:cs="" w:asciiTheme="majorHAnsi" w:cstheme="majorBidi" w:eastAsiaTheme="majorEastAsia" w:hAnsiTheme="majorHAnsi"/>
+      <w:color w:themeColor="accent1" w:themeShade="bf" w:val="2E74B5"/>
       <w:sz w:val="26"/>
       <w:szCs w:val="26"/>
     </w:rPr>
   </w:style>
-  <w:style w:type="paragraph" w:styleId="3">
+  <w:style w:type="paragraph" w:styleId="Heading3">
     <w:name w:val="heading 3"/>
-    <w:basedOn w:val="a"/>
-    <w:next w:val="a"/>
-    <w:link w:val="30"/>
+    <w:basedOn w:val="Normal"/>
+    <w:next w:val="Normal"/>
+    <w:link w:val="3"/>
     <w:uiPriority w:val="9"/>
     <w:unhideWhenUsed/>
     <w:qFormat/>
-    <w:rsid w:val="00BE40C1"/>
+    <w:rsid w:val="00be40c1"/>
     <w:pPr>
-      <w:keepNext/>
+      <w:keepNext w:val="true"/>
       <w:keepLines/>
       <w:spacing w:before="40" w:after="0"/>
       <w:outlineLvl w:val="2"/>
     </w:pPr>
     <w:rPr>
-      <w:rFonts w:asciiTheme="majorHAnsi" w:eastAsiaTheme="majorEastAsia" w:hAnsiTheme="majorHAnsi" w:cstheme="majorBidi"/>
-      <w:color w:val="1F4D78" w:themeColor="accent1" w:themeShade="7F"/>
+      <w:rFonts w:ascii="Calibri Light" w:hAnsi="Calibri Light" w:eastAsia="" w:cs="" w:asciiTheme="majorHAnsi" w:cstheme="majorBidi" w:eastAsiaTheme="majorEastAsia" w:hAnsiTheme="majorHAnsi"/>
+      <w:color w:themeColor="accent1" w:themeShade="7f" w:val="1F4D78"/>
       <w:sz w:val="24"/>
       <w:szCs w:val="24"/>
     </w:rPr>
   </w:style>
-  <w:style w:type="paragraph" w:styleId="4">
+  <w:style w:type="paragraph" w:styleId="Heading4">
     <w:name w:val="heading 4"/>
-    <w:basedOn w:val="a"/>
-    <w:next w:val="a"/>
-    <w:link w:val="40"/>
+    <w:basedOn w:val="Normal"/>
+    <w:next w:val="Normal"/>
+    <w:link w:val="4"/>
     <w:uiPriority w:val="9"/>
     <w:semiHidden/>
     <w:unhideWhenUsed/>
     <w:qFormat/>
-    <w:rsid w:val="00DE2FE2"/>
+    <w:rsid w:val="00de2fe2"/>
     <w:pPr>
-      <w:keepNext/>
+      <w:keepNext w:val="true"/>
       <w:keepLines/>
       <w:spacing w:before="40" w:after="0"/>
       <w:outlineLvl w:val="3"/>
     </w:pPr>
     <w:rPr>
-      <w:rFonts w:asciiTheme="majorHAnsi" w:eastAsiaTheme="majorEastAsia" w:hAnsiTheme="majorHAnsi" w:cstheme="majorBidi"/>
+      <w:rFonts w:ascii="Calibri Light" w:hAnsi="Calibri Light" w:eastAsia="" w:cs="" w:asciiTheme="majorHAnsi" w:cstheme="majorBidi" w:eastAsiaTheme="majorEastAsia" w:hAnsiTheme="majorHAnsi"/>
       <w:i/>
       <w:iCs/>
-      <w:color w:val="2E74B5" w:themeColor="accent1" w:themeShade="BF"/>
-    </w:rPr>
-  </w:style>
-  <w:style w:type="character" w:default="1" w:styleId="a0">
+      <w:color w:themeColor="accent1" w:themeShade="bf" w:val="2E74B5"/>
+    </w:rPr>
+  </w:style>
+  <w:style w:type="character" w:styleId="DefaultParagraphFont" w:default="1">
     <w:name w:val="Default Paragraph Font"/>
     <w:uiPriority w:val="1"/>
     <w:semiHidden/>
     <w:unhideWhenUsed/>
+    <w:qFormat/>
+    <w:rPr/>
+  </w:style>
+  <w:style w:type="character" w:styleId="1" w:customStyle="1">
+    <w:name w:val="Заголовок 1 Знак"/>
+    <w:basedOn w:val="DefaultParagraphFont"/>
+    <w:uiPriority w:val="9"/>
+    <w:qFormat/>
+    <w:rsid w:val="00325e28"/>
+    <w:rPr>
+      <w:rFonts w:ascii="Calibri Light" w:hAnsi="Calibri Light" w:eastAsia="" w:cs="" w:asciiTheme="majorHAnsi" w:cstheme="majorBidi" w:eastAsiaTheme="majorEastAsia" w:hAnsiTheme="majorHAnsi"/>
+      <w:color w:themeColor="accent1" w:themeShade="bf" w:val="2E74B5"/>
+      <w:sz w:val="32"/>
+      <w:szCs w:val="32"/>
+    </w:rPr>
+  </w:style>
+  <w:style w:type="character" w:styleId="Hyperlink">
+    <w:name w:val="Hyperlink"/>
+    <w:basedOn w:val="DefaultParagraphFont"/>
+    <w:uiPriority w:val="99"/>
+    <w:unhideWhenUsed/>
+    <w:rsid w:val="00325e28"/>
+    <w:rPr>
+      <w:color w:themeColor="hyperlink" w:val="0563C1"/>
+      <w:u w:val="single"/>
+    </w:rPr>
+  </w:style>
+  <w:style w:type="character" w:styleId="2" w:customStyle="1">
+    <w:name w:val="Заголовок 2 Знак"/>
+    <w:basedOn w:val="DefaultParagraphFont"/>
+    <w:uiPriority w:val="9"/>
+    <w:qFormat/>
+    <w:rsid w:val="00325e28"/>
+    <w:rPr>
+      <w:rFonts w:ascii="Calibri Light" w:hAnsi="Calibri Light" w:eastAsia="" w:cs="" w:asciiTheme="majorHAnsi" w:cstheme="majorBidi" w:eastAsiaTheme="majorEastAsia" w:hAnsiTheme="majorHAnsi"/>
+      <w:color w:themeColor="accent1" w:themeShade="bf" w:val="2E74B5"/>
+      <w:sz w:val="26"/>
+      <w:szCs w:val="26"/>
+    </w:rPr>
+  </w:style>
+  <w:style w:type="character" w:styleId="3" w:customStyle="1">
+    <w:name w:val="Заголовок 3 Знак"/>
+    <w:basedOn w:val="DefaultParagraphFont"/>
+    <w:uiPriority w:val="9"/>
+    <w:qFormat/>
+    <w:rsid w:val="00be40c1"/>
+    <w:rPr>
+      <w:rFonts w:ascii="Calibri Light" w:hAnsi="Calibri Light" w:eastAsia="" w:cs="" w:asciiTheme="majorHAnsi" w:cstheme="majorBidi" w:eastAsiaTheme="majorEastAsia" w:hAnsiTheme="majorHAnsi"/>
+      <w:color w:themeColor="accent1" w:themeShade="7f" w:val="1F4D78"/>
+      <w:sz w:val="24"/>
+      <w:szCs w:val="24"/>
+    </w:rPr>
+  </w:style>
+  <w:style w:type="character" w:styleId="4" w:customStyle="1">
+    <w:name w:val="Заголовок 4 Знак"/>
+    <w:basedOn w:val="DefaultParagraphFont"/>
+    <w:uiPriority w:val="9"/>
+    <w:semiHidden/>
+    <w:qFormat/>
+    <w:rsid w:val="00de2fe2"/>
+    <w:rPr>
+      <w:rFonts w:ascii="Calibri Light" w:hAnsi="Calibri Light" w:eastAsia="" w:cs="" w:asciiTheme="majorHAnsi" w:cstheme="majorBidi" w:eastAsiaTheme="majorEastAsia" w:hAnsiTheme="majorHAnsi"/>
+      <w:i/>
+      <w:iCs/>
+      <w:color w:themeColor="accent1" w:themeShade="bf" w:val="2E74B5"/>
+    </w:rPr>
+  </w:style>
+  <w:style w:type="character" w:styleId="Strong">
+    <w:name w:val="Strong"/>
+    <w:basedOn w:val="DefaultParagraphFont"/>
+    <w:uiPriority w:val="22"/>
+    <w:qFormat/>
+    <w:rsid w:val="00155179"/>
+    <w:rPr>
+      <w:b/>
+      <w:bCs/>
+    </w:rPr>
+  </w:style>
+  <w:style w:type="character" w:styleId="Style10" w:customStyle="1">
+    <w:name w:val="Текст выноски Знак"/>
+    <w:basedOn w:val="DefaultParagraphFont"/>
+    <w:link w:val="BalloonText"/>
+    <w:uiPriority w:val="99"/>
+    <w:semiHidden/>
+    <w:qFormat/>
+    <w:rsid w:val="00ea2e34"/>
+    <w:rPr>
+      <w:rFonts w:ascii="Segoe UI" w:hAnsi="Segoe UI" w:cs="Segoe UI"/>
+      <w:sz w:val="18"/>
+      <w:szCs w:val="18"/>
+    </w:rPr>
+  </w:style>
+  <w:style w:type="character" w:styleId="FollowedHyperlink">
+    <w:name w:val="FollowedHyperlink"/>
+    <w:basedOn w:val="DefaultParagraphFont"/>
+    <w:uiPriority w:val="99"/>
+    <w:semiHidden/>
+    <w:unhideWhenUsed/>
+    <w:rsid w:val="00965a9a"/>
+    <w:rPr>
+      <w:color w:themeColor="followedHyperlink" w:val="954F72"/>
+      <w:u w:val="single"/>
+    </w:rPr>
+  </w:style>
+  <w:style w:type="paragraph" w:styleId="Style11">
+    <w:name w:val="Заголовок"/>
+    <w:basedOn w:val="Normal"/>
+    <w:next w:val="BodyText"/>
+    <w:qFormat/>
+    <w:pPr>
+      <w:keepNext w:val="true"/>
+      <w:spacing w:before="240" w:after="120"/>
+    </w:pPr>
+    <w:rPr>
+      <w:rFonts w:ascii="Liberation Sans" w:hAnsi="Liberation Sans" w:eastAsia="Noto Sans CJK SC" w:cs="Noto Sans Devanagari"/>
+      <w:sz w:val="28"/>
+      <w:szCs w:val="28"/>
+    </w:rPr>
+  </w:style>
+  <w:style w:type="paragraph" w:styleId="BodyText">
+    <w:name w:val="Body Text"/>
+    <w:basedOn w:val="Normal"/>
+    <w:pPr>
+      <w:spacing w:lineRule="auto" w:line="276" w:before="0" w:after="140"/>
+    </w:pPr>
+    <w:rPr/>
+  </w:style>
+  <w:style w:type="paragraph" w:styleId="List">
+    <w:name w:val="List"/>
+    <w:basedOn w:val="BodyText"/>
+    <w:pPr/>
+    <w:rPr>
+      <w:rFonts w:cs="Noto Sans Devanagari"/>
+    </w:rPr>
+  </w:style>
+  <w:style w:type="paragraph" w:styleId="Caption">
+    <w:name w:val="caption"/>
+    <w:basedOn w:val="Normal"/>
+    <w:qFormat/>
+    <w:pPr>
+      <w:suppressLineNumbers/>
+      <w:spacing w:before="120" w:after="120"/>
+    </w:pPr>
+    <w:rPr>
+      <w:rFonts w:cs="Noto Sans Devanagari"/>
+      <w:i/>
+      <w:iCs/>
+      <w:sz w:val="24"/>
+      <w:szCs w:val="24"/>
+    </w:rPr>
+  </w:style>
+  <w:style w:type="paragraph" w:styleId="Style12">
+    <w:name w:val="Указатель"/>
+    <w:basedOn w:val="Normal"/>
+    <w:qFormat/>
+    <w:pPr>
+      <w:suppressLineNumbers/>
+    </w:pPr>
+    <w:rPr>
+      <w:rFonts w:cs="Noto Sans Devanagari"/>
+    </w:rPr>
+  </w:style>
+  <w:style w:type="paragraph" w:styleId="Title">
+    <w:name w:val="Title"/>
+    <w:basedOn w:val="Normal"/>
+    <w:next w:val="BodyText"/>
+    <w:qFormat/>
+    <w:pPr>
+      <w:keepNext w:val="true"/>
+      <w:spacing w:before="240" w:after="120"/>
+    </w:pPr>
+    <w:rPr>
+      <w:rFonts w:ascii="Liberation Sans" w:hAnsi="Liberation Sans" w:eastAsia="Noto Sans CJK SC" w:cs="Noto Sans Devanagari"/>
+      <w:sz w:val="28"/>
+      <w:szCs w:val="28"/>
+    </w:rPr>
+  </w:style>
+  <w:style w:type="paragraph" w:styleId="IndexHeading">
+    <w:name w:val="index heading"/>
+    <w:basedOn w:val="Title"/>
+    <w:pPr/>
+    <w:rPr/>
+  </w:style>
+  <w:style w:type="paragraph" w:styleId="ListParagraph">
+    <w:name w:val="List Paragraph"/>
+    <w:basedOn w:val="Normal"/>
+    <w:uiPriority w:val="34"/>
+    <w:qFormat/>
+    <w:rsid w:val="005c7c20"/>
+    <w:pPr>
+      <w:spacing w:before="0" w:after="160"/>
+      <w:ind w:left="720"/>
+      <w:contextualSpacing/>
+    </w:pPr>
+    <w:rPr/>
+  </w:style>
+  <w:style w:type="paragraph" w:styleId="TOCHeading">
+    <w:name w:val="TOC Heading"/>
+    <w:basedOn w:val="Heading1"/>
+    <w:next w:val="Normal"/>
+    <w:uiPriority w:val="39"/>
+    <w:unhideWhenUsed/>
+    <w:qFormat/>
+    <w:rsid w:val="00325e28"/>
+    <w:pPr>
+      <w:outlineLvl w:val="9"/>
+    </w:pPr>
+    <w:rPr>
+      <w:lang w:eastAsia="ru-RU"/>
+    </w:rPr>
+  </w:style>
+  <w:style w:type="paragraph" w:styleId="TOC3">
+    <w:name w:val="toc 3"/>
+    <w:basedOn w:val="Normal"/>
+    <w:next w:val="Normal"/>
+    <w:autoRedefine/>
+    <w:uiPriority w:val="39"/>
+    <w:unhideWhenUsed/>
+    <w:rsid w:val="00325e28"/>
+    <w:pPr>
+      <w:spacing w:before="0" w:after="100"/>
+      <w:ind w:left="440"/>
+    </w:pPr>
+    <w:rPr/>
+  </w:style>
+  <w:style w:type="paragraph" w:styleId="TOC1">
+    <w:name w:val="toc 1"/>
+    <w:basedOn w:val="Normal"/>
+    <w:next w:val="Normal"/>
+    <w:autoRedefine/>
+    <w:uiPriority w:val="39"/>
+    <w:unhideWhenUsed/>
+    <w:rsid w:val="00325e28"/>
+    <w:pPr>
+      <w:spacing w:before="0" w:after="100"/>
+    </w:pPr>
+    <w:rPr/>
+  </w:style>
+  <w:style w:type="paragraph" w:styleId="TOC2">
+    <w:name w:val="toc 2"/>
+    <w:basedOn w:val="Normal"/>
+    <w:next w:val="Normal"/>
+    <w:autoRedefine/>
+    <w:uiPriority w:val="39"/>
+    <w:unhideWhenUsed/>
+    <w:rsid w:val="00006749"/>
+    <w:pPr>
+      <w:tabs>
+        <w:tab w:val="clear" w:pos="708"/>
+        <w:tab w:val="left" w:pos="660" w:leader="none"/>
+        <w:tab w:val="right" w:pos="9345" w:leader="dot"/>
+      </w:tabs>
+      <w:spacing w:before="0" w:after="100"/>
+      <w:ind w:left="220"/>
+    </w:pPr>
+    <w:rPr>
+      <w:rFonts w:cs="Calibri" w:cstheme="minorHAnsi"/>
+      <w:b/>
+    </w:rPr>
+  </w:style>
+  <w:style w:type="paragraph" w:styleId="NormalWeb">
+    <w:name w:val="Normal (Web)"/>
+    <w:basedOn w:val="Normal"/>
+    <w:uiPriority w:val="99"/>
+    <w:semiHidden/>
+    <w:unhideWhenUsed/>
+    <w:qFormat/>
+    <w:rsid w:val="00155179"/>
+    <w:pPr>
+      <w:spacing w:lineRule="auto" w:line="240" w:beforeAutospacing="1" w:afterAutospacing="1"/>
+    </w:pPr>
+    <w:rPr>
+      <w:rFonts w:ascii="Times New Roman" w:hAnsi="Times New Roman" w:eastAsia="Times New Roman" w:cs="Times New Roman"/>
+      <w:sz w:val="24"/>
+      <w:szCs w:val="24"/>
+      <w:lang w:eastAsia="ru-RU"/>
+    </w:rPr>
+  </w:style>
+  <w:style w:type="paragraph" w:styleId="BalloonText">
+    <w:name w:val="Balloon Text"/>
+    <w:basedOn w:val="Normal"/>
+    <w:link w:val="Style10"/>
+    <w:uiPriority w:val="99"/>
+    <w:semiHidden/>
+    <w:unhideWhenUsed/>
+    <w:qFormat/>
+    <w:rsid w:val="00ea2e34"/>
+    <w:pPr>
+      <w:spacing w:lineRule="auto" w:line="240" w:before="0" w:after="0"/>
+    </w:pPr>
+    <w:rPr>
+      <w:rFonts w:ascii="Segoe UI" w:hAnsi="Segoe UI" w:cs="Segoe UI"/>
+      <w:sz w:val="18"/>
+      <w:szCs w:val="18"/>
+    </w:rPr>
+  </w:style>
+  <w:style w:type="numbering" w:styleId="Style13" w:customStyle="1">
+    <w:name w:val="Без списка"/>
+    <w:uiPriority w:val="99"/>
+    <w:semiHidden/>
+    <w:unhideWhenUsed/>
+    <w:qFormat/>
   </w:style>
   <w:style w:type="table" w:default="1" w:styleId="a1">
     <w:name w:val="Normal Table"/>
@@ -1094,7 +1481,6 @@
     <w:semiHidden/>
     <w:unhideWhenUsed/>
     <w:tblPr>
-      <w:tblInd w:w="0" w:type="dxa"/>
       <w:tblCellMar>
         <w:top w:w="0" w:type="dxa"/>
         <w:left w:w="108" w:type="dxa"/>
@@ -1103,333 +1489,58 @@
       </w:tblCellMar>
     </w:tblPr>
   </w:style>
-  <w:style w:type="numbering" w:default="1" w:styleId="a2">
-    <w:name w:val="No List"/>
-    <w:uiPriority w:val="99"/>
-    <w:semiHidden/>
-    <w:unhideWhenUsed/>
-  </w:style>
-  <w:style w:type="character" w:customStyle="1" w:styleId="10">
-    <w:name w:val="Заголовок 1 Знак"/>
-    <w:basedOn w:val="a0"/>
-    <w:link w:val="1"/>
-    <w:uiPriority w:val="9"/>
-    <w:qFormat/>
-    <w:rsid w:val="00325E28"/>
-    <w:rPr>
-      <w:rFonts w:asciiTheme="majorHAnsi" w:eastAsiaTheme="majorEastAsia" w:hAnsiTheme="majorHAnsi" w:cstheme="majorBidi"/>
-      <w:color w:val="2E74B5" w:themeColor="accent1" w:themeShade="BF"/>
-      <w:sz w:val="32"/>
-      <w:szCs w:val="32"/>
-    </w:rPr>
-  </w:style>
-  <w:style w:type="character" w:styleId="a3">
-    <w:name w:val="Hyperlink"/>
-    <w:basedOn w:val="a0"/>
-    <w:uiPriority w:val="99"/>
-    <w:unhideWhenUsed/>
-    <w:rsid w:val="00325E28"/>
-    <w:rPr>
-      <w:color w:val="0563C1" w:themeColor="hyperlink"/>
-      <w:u w:val="single"/>
-    </w:rPr>
-  </w:style>
-  <w:style w:type="character" w:customStyle="1" w:styleId="20">
-    <w:name w:val="Заголовок 2 Знак"/>
-    <w:basedOn w:val="a0"/>
-    <w:link w:val="2"/>
-    <w:uiPriority w:val="9"/>
-    <w:qFormat/>
-    <w:rsid w:val="00325E28"/>
-    <w:rPr>
-      <w:rFonts w:asciiTheme="majorHAnsi" w:eastAsiaTheme="majorEastAsia" w:hAnsiTheme="majorHAnsi" w:cstheme="majorBidi"/>
-      <w:color w:val="2E74B5" w:themeColor="accent1" w:themeShade="BF"/>
-      <w:sz w:val="26"/>
-      <w:szCs w:val="26"/>
-    </w:rPr>
-  </w:style>
-  <w:style w:type="character" w:customStyle="1" w:styleId="30">
-    <w:name w:val="Заголовок 3 Знак"/>
-    <w:basedOn w:val="a0"/>
-    <w:link w:val="3"/>
-    <w:uiPriority w:val="9"/>
-    <w:qFormat/>
-    <w:rsid w:val="00BE40C1"/>
-    <w:rPr>
-      <w:rFonts w:asciiTheme="majorHAnsi" w:eastAsiaTheme="majorEastAsia" w:hAnsiTheme="majorHAnsi" w:cstheme="majorBidi"/>
-      <w:color w:val="1F4D78" w:themeColor="accent1" w:themeShade="7F"/>
-      <w:sz w:val="24"/>
-      <w:szCs w:val="24"/>
-    </w:rPr>
-  </w:style>
-  <w:style w:type="character" w:customStyle="1" w:styleId="40">
-    <w:name w:val="Заголовок 4 Знак"/>
-    <w:basedOn w:val="a0"/>
-    <w:link w:val="4"/>
-    <w:uiPriority w:val="9"/>
-    <w:semiHidden/>
-    <w:qFormat/>
-    <w:rsid w:val="00DE2FE2"/>
-    <w:rPr>
-      <w:rFonts w:asciiTheme="majorHAnsi" w:eastAsiaTheme="majorEastAsia" w:hAnsiTheme="majorHAnsi" w:cstheme="majorBidi"/>
-      <w:i/>
-      <w:iCs/>
-      <w:color w:val="2E74B5" w:themeColor="accent1" w:themeShade="BF"/>
-    </w:rPr>
-  </w:style>
-  <w:style w:type="character" w:styleId="a4">
-    <w:name w:val="Strong"/>
-    <w:basedOn w:val="a0"/>
-    <w:uiPriority w:val="22"/>
-    <w:qFormat/>
-    <w:rsid w:val="00155179"/>
-    <w:rPr>
-      <w:b/>
-      <w:bCs/>
-    </w:rPr>
-  </w:style>
-  <w:style w:type="character" w:customStyle="1" w:styleId="a5">
-    <w:name w:val="Текст выноски Знак"/>
-    <w:basedOn w:val="a0"/>
-    <w:link w:val="a6"/>
-    <w:uiPriority w:val="99"/>
-    <w:semiHidden/>
-    <w:qFormat/>
-    <w:rsid w:val="00EA2E34"/>
-    <w:rPr>
-      <w:rFonts w:ascii="Segoe UI" w:hAnsi="Segoe UI" w:cs="Segoe UI"/>
-      <w:sz w:val="18"/>
-      <w:szCs w:val="18"/>
-    </w:rPr>
-  </w:style>
-  <w:style w:type="character" w:styleId="a7">
-    <w:name w:val="FollowedHyperlink"/>
-    <w:basedOn w:val="a0"/>
-    <w:uiPriority w:val="99"/>
-    <w:semiHidden/>
-    <w:unhideWhenUsed/>
-    <w:rsid w:val="00965A9A"/>
-    <w:rPr>
-      <w:color w:val="954F72" w:themeColor="followedHyperlink"/>
-      <w:u w:val="single"/>
-    </w:rPr>
-  </w:style>
-  <w:style w:type="paragraph" w:styleId="a8">
-    <w:name w:val="Title"/>
-    <w:basedOn w:val="a"/>
-    <w:next w:val="a9"/>
-    <w:qFormat/>
-    <w:pPr>
-      <w:keepNext/>
-      <w:spacing w:before="240" w:after="120"/>
-    </w:pPr>
-    <w:rPr>
-      <w:rFonts w:ascii="Liberation Sans" w:eastAsia="Noto Sans CJK SC" w:hAnsi="Liberation Sans" w:cs="Noto Sans Devanagari"/>
-      <w:sz w:val="28"/>
-      <w:szCs w:val="28"/>
-    </w:rPr>
-  </w:style>
-  <w:style w:type="paragraph" w:styleId="a9">
-    <w:name w:val="Body Text"/>
-    <w:basedOn w:val="a"/>
-    <w:pPr>
-      <w:spacing w:after="140" w:line="276" w:lineRule="auto"/>
-    </w:pPr>
-  </w:style>
-  <w:style w:type="paragraph" w:styleId="aa">
-    <w:name w:val="List"/>
-    <w:basedOn w:val="a9"/>
-    <w:rPr>
-      <w:rFonts w:cs="Noto Sans Devanagari"/>
-    </w:rPr>
-  </w:style>
-  <w:style w:type="paragraph" w:styleId="ab">
-    <w:name w:val="caption"/>
-    <w:basedOn w:val="a"/>
-    <w:qFormat/>
-    <w:pPr>
-      <w:suppressLineNumbers/>
-      <w:spacing w:before="120" w:after="120"/>
-    </w:pPr>
-    <w:rPr>
-      <w:rFonts w:cs="Noto Sans Devanagari"/>
-      <w:i/>
-      <w:iCs/>
-      <w:sz w:val="24"/>
-      <w:szCs w:val="24"/>
-    </w:rPr>
-  </w:style>
-  <w:style w:type="paragraph" w:styleId="ac">
-    <w:name w:val="index heading"/>
-    <w:basedOn w:val="a8"/>
-  </w:style>
-  <w:style w:type="paragraph" w:styleId="ad">
-    <w:name w:val="List Paragraph"/>
-    <w:basedOn w:val="a"/>
-    <w:uiPriority w:val="34"/>
-    <w:qFormat/>
-    <w:rsid w:val="005C7C20"/>
-    <w:pPr>
-      <w:ind w:left="720"/>
-      <w:contextualSpacing/>
-    </w:pPr>
-  </w:style>
-  <w:style w:type="paragraph" w:styleId="ae">
-    <w:name w:val="TOC Heading"/>
-    <w:basedOn w:val="1"/>
-    <w:next w:val="a"/>
-    <w:uiPriority w:val="39"/>
-    <w:unhideWhenUsed/>
-    <w:qFormat/>
-    <w:rsid w:val="00325E28"/>
-    <w:pPr>
-      <w:outlineLvl w:val="9"/>
-    </w:pPr>
-    <w:rPr>
-      <w:lang w:eastAsia="ru-RU"/>
-    </w:rPr>
-  </w:style>
-  <w:style w:type="paragraph" w:styleId="31">
-    <w:name w:val="toc 3"/>
-    <w:basedOn w:val="a"/>
-    <w:next w:val="a"/>
-    <w:autoRedefine/>
-    <w:uiPriority w:val="39"/>
-    <w:unhideWhenUsed/>
-    <w:rsid w:val="00325E28"/>
-    <w:pPr>
-      <w:spacing w:after="100"/>
-      <w:ind w:left="440"/>
-    </w:pPr>
-  </w:style>
-  <w:style w:type="paragraph" w:styleId="11">
-    <w:name w:val="toc 1"/>
-    <w:basedOn w:val="a"/>
-    <w:next w:val="a"/>
-    <w:autoRedefine/>
-    <w:uiPriority w:val="39"/>
-    <w:unhideWhenUsed/>
-    <w:rsid w:val="00325E28"/>
-    <w:pPr>
-      <w:spacing w:after="100"/>
-    </w:pPr>
-  </w:style>
-  <w:style w:type="paragraph" w:styleId="21">
-    <w:name w:val="toc 2"/>
-    <w:basedOn w:val="a"/>
-    <w:next w:val="a"/>
-    <w:autoRedefine/>
-    <w:uiPriority w:val="39"/>
-    <w:unhideWhenUsed/>
-    <w:rsid w:val="00006749"/>
-    <w:pPr>
-      <w:tabs>
-        <w:tab w:val="left" w:pos="660"/>
-        <w:tab w:val="right" w:leader="dot" w:pos="9345"/>
-      </w:tabs>
-      <w:spacing w:after="100"/>
-      <w:ind w:left="220"/>
-    </w:pPr>
-    <w:rPr>
-      <w:rFonts w:cstheme="minorHAnsi"/>
-      <w:b/>
-    </w:rPr>
-  </w:style>
-  <w:style w:type="paragraph" w:styleId="af">
-    <w:name w:val="Normal (Web)"/>
-    <w:basedOn w:val="a"/>
-    <w:uiPriority w:val="99"/>
-    <w:semiHidden/>
-    <w:unhideWhenUsed/>
-    <w:qFormat/>
-    <w:rsid w:val="00155179"/>
-    <w:pPr>
-      <w:spacing w:beforeAutospacing="1" w:afterAutospacing="1" w:line="240" w:lineRule="auto"/>
-    </w:pPr>
-    <w:rPr>
-      <w:rFonts w:ascii="Times New Roman" w:eastAsia="Times New Roman" w:hAnsi="Times New Roman" w:cs="Times New Roman"/>
-      <w:sz w:val="24"/>
-      <w:szCs w:val="24"/>
-      <w:lang w:eastAsia="ru-RU"/>
-    </w:rPr>
-  </w:style>
-  <w:style w:type="paragraph" w:styleId="a6">
-    <w:name w:val="Balloon Text"/>
-    <w:basedOn w:val="a"/>
-    <w:link w:val="a5"/>
-    <w:uiPriority w:val="99"/>
-    <w:semiHidden/>
-    <w:unhideWhenUsed/>
-    <w:qFormat/>
-    <w:rsid w:val="00EA2E34"/>
-    <w:pPr>
-      <w:spacing w:after="0" w:line="240" w:lineRule="auto"/>
-    </w:pPr>
-    <w:rPr>
-      <w:rFonts w:ascii="Segoe UI" w:hAnsi="Segoe UI" w:cs="Segoe UI"/>
-      <w:sz w:val="18"/>
-      <w:szCs w:val="18"/>
-    </w:rPr>
-  </w:style>
-  <w:style w:type="numbering" w:customStyle="1" w:styleId="af0">
-    <w:name w:val="Без списка"/>
-    <w:uiPriority w:val="99"/>
-    <w:semiHidden/>
-    <w:unhideWhenUsed/>
-    <w:qFormat/>
-  </w:style>
 </w:styles>
 </file>
 
 <file path=word/theme/theme1.xml><?xml version="1.0" encoding="utf-8"?>
-<a:theme xmlns:a="http://schemas.openxmlformats.org/drawingml/2006/main" name="Тема Office">
+<a:theme xmlns:a="http://schemas.openxmlformats.org/drawingml/2006/main" xmlns:r="http://schemas.openxmlformats.org/officeDocument/2006/relationships" name="Тема Office">
   <a:themeElements>
     <a:clrScheme name="Стандартная">
       <a:dk1>
         <a:srgbClr val="000000"/>
       </a:dk1>
       <a:lt1>
-        <a:srgbClr val="FFFFFF"/>
+        <a:srgbClr val="ffffff"/>
       </a:lt1>
       <a:dk2>
-        <a:srgbClr val="44546A"/>
+        <a:srgbClr val="44546a"/>
       </a:dk2>
       <a:lt2>
-        <a:srgbClr val="E7E6E6"/>
+        <a:srgbClr val="e7e6e6"/>
       </a:lt2>
       <a:accent1>
-        <a:srgbClr val="5B9BD5"/>
+        <a:srgbClr val="5b9bd5"/>
       </a:accent1>
       <a:accent2>
-        <a:srgbClr val="ED7D31"/>
+        <a:srgbClr val="ed7d31"/>
       </a:accent2>
       <a:accent3>
-        <a:srgbClr val="A5A5A5"/>
+        <a:srgbClr val="a5a5a5"/>
       </a:accent3>
       <a:accent4>
-        <a:srgbClr val="FFC000"/>
+        <a:srgbClr val="ffc000"/>
       </a:accent4>
       <a:accent5>
-        <a:srgbClr val="4472C4"/>
+        <a:srgbClr val="4472c4"/>
       </a:accent5>
       <a:accent6>
-        <a:srgbClr val="70AD47"/>
+        <a:srgbClr val="70ad47"/>
       </a:accent6>
       <a:hlink>
-        <a:srgbClr val="0563C1"/>
+        <a:srgbClr val="0563c1"/>
       </a:hlink>
       <a:folHlink>
-        <a:srgbClr val="954F72"/>
+        <a:srgbClr val="954f72"/>
       </a:folHlink>
     </a:clrScheme>
     <a:fontScheme name="Стандартная">
       <a:majorFont>
-        <a:latin typeface="Calibri Light" panose="020F0302020204030204"/>
+        <a:latin typeface="Calibri Light" panose="020F0302020204030204" pitchFamily="0" charset="1"/>
         <a:ea typeface=""/>
         <a:cs typeface=""/>
       </a:majorFont>
       <a:minorFont>
-        <a:latin typeface="Calibri" panose="020F0502020204030204"/>
+        <a:latin typeface="Calibri" panose="020F0502020204030204" pitchFamily="0" charset="1"/>
         <a:ea typeface=""/>
         <a:cs typeface=""/>
       </a:minorFont>
@@ -1461,7 +1572,7 @@
             </a:gs>
           </a:gsLst>
           <a:lin ang="5400000" scaled="0"/>
-          <a:tileRect/>
+          <a:tileRect l="0" t="0" r="0" b="0"/>
         </a:gradFill>
         <a:gradFill>
           <a:gsLst>
@@ -1485,7 +1596,7 @@
             </a:gs>
           </a:gsLst>
           <a:lin ang="5400000" scaled="0"/>
-          <a:tileRect/>
+          <a:tileRect l="0" t="0" r="0" b="0"/>
         </a:gradFill>
       </a:fillStyleLst>
       <a:lnStyleLst>
@@ -1545,13 +1656,11 @@
             </a:gs>
           </a:gsLst>
           <a:lin ang="5400000" scaled="0"/>
-          <a:tileRect/>
+          <a:tileRect l="0" t="0" r="0" b="0"/>
         </a:gradFill>
       </a:bgFillStyleLst>
     </a:fmtScheme>
   </a:themeElements>
-  <a:objectDefaults/>
-  <a:extraClrSchemeLst/>
 </a:theme>
 </file>
 

</xml_diff>